<commit_message>
important update to orders
</commit_message>
<xml_diff>
--- a/materials/Relatório Restfull API.docx
+++ b/materials/Relatório Restfull API.docx
@@ -794,6 +794,34 @@
         </w:rPr>
       </w:pPr>
     </w:p>
+    <w:p>
+      <w:pPr>
+        <w:pStyle w:val="CitaoIntensa"/>
+        <w:rPr>
+          <w:rStyle w:val="nfaseIntensa"/>
+          <w:sz w:val="52"/>
+          <w:szCs w:val="52"/>
+        </w:rPr>
+      </w:pPr>
+      <w:r>
+        <w:rPr>
+          <w:rStyle w:val="nfaseIntensa"/>
+          <w:sz w:val="52"/>
+          <w:szCs w:val="52"/>
+        </w:rPr>
+        <w:lastRenderedPageBreak/>
+        <w:t xml:space="preserve">API </w:t>
+      </w:r>
+      <w:r>
+        <w:rPr>
+          <w:rStyle w:val="nfaseIntensa"/>
+          <w:sz w:val="52"/>
+          <w:szCs w:val="52"/>
+        </w:rPr>
+        <w:t>DOCUMENTATION</w:t>
+      </w:r>
+    </w:p>
+    <w:p/>
     <w:sectPr>
       <w:pgSz w:w="11906" w:h="16838"/>
       <w:pgMar w:top="1417" w:right="1701" w:bottom="1417" w:left="1701" w:header="708" w:footer="708" w:gutter="0"/>

</xml_diff>